<commit_message>
updates plot point colors and supplemental IR pregnancy data
</commit_message>
<xml_diff>
--- a/Manuscripts/GDF15 during Pregnancy/GDF15_revisions v2.docx
+++ b/Manuscripts/GDF15 during Pregnancy/GDF15_revisions v2.docx
@@ -116,7 +116,21 @@
         <w:rPr>
           <w:rFonts w:ascii="Times New Roman" w:hAnsi="Times New Roman" w:cs="Times New Roman"/>
         </w:rPr>
-        <w:t>There remains some issues with the use of dexamethasone.</w:t>
+        <w:t xml:space="preserve">There </w:t>
+      </w:r>
+      <w:proofErr w:type="gramStart"/>
+      <w:r>
+        <w:rPr>
+          <w:rFonts w:ascii="Times New Roman" w:hAnsi="Times New Roman" w:cs="Times New Roman"/>
+        </w:rPr>
+        <w:t>remains</w:t>
+      </w:r>
+      <w:proofErr w:type="gramEnd"/>
+      <w:r>
+        <w:rPr>
+          <w:rFonts w:ascii="Times New Roman" w:hAnsi="Times New Roman" w:cs="Times New Roman"/>
+        </w:rPr>
+        <w:t xml:space="preserve"> some issues with the use of dexamethasone.</w:t>
       </w:r>
       <w:r>
         <w:rPr>
@@ -165,7 +179,21 @@
         <w:rPr>
           <w:rFonts w:ascii="Times New Roman" w:hAnsi="Times New Roman" w:cs="Times New Roman"/>
         </w:rPr>
-        <w:t xml:space="preserve"> admin on pregnancy/placenta/offspring, and are much more in line with my original comment that </w:t>
+        <w:t xml:space="preserve"> admin on pregnancy/placenta/</w:t>
+      </w:r>
+      <w:proofErr w:type="gramStart"/>
+      <w:r>
+        <w:rPr>
+          <w:rFonts w:ascii="Times New Roman" w:hAnsi="Times New Roman" w:cs="Times New Roman"/>
+        </w:rPr>
+        <w:t>offspring, and</w:t>
+      </w:r>
+      <w:proofErr w:type="gramEnd"/>
+      <w:r>
+        <w:rPr>
+          <w:rFonts w:ascii="Times New Roman" w:hAnsi="Times New Roman" w:cs="Times New Roman"/>
+        </w:rPr>
+        <w:t xml:space="preserve"> are much more in line with my original comment that </w:t>
       </w:r>
       <w:proofErr w:type="spellStart"/>
       <w:r>
@@ -444,7 +472,25 @@
           <w:b/>
           <w:bCs/>
         </w:rPr>
-        <w:t xml:space="preserve">We agree with this critique and have removed all direct equivalencies of dexamethasone with stress.  We are now more explicit that this is in terms of glucocorticoid excess.  Specifically revisions include </w:t>
+        <w:t xml:space="preserve">We agree with this critique and have removed all direct equivalencies of dexamethasone with stress.  We are now more explicit that this is in terms of glucocorticoid excess.  </w:t>
+      </w:r>
+      <w:proofErr w:type="gramStart"/>
+      <w:r>
+        <w:rPr>
+          <w:rFonts w:ascii="Times New Roman" w:hAnsi="Times New Roman" w:cs="Times New Roman"/>
+          <w:b/>
+          <w:bCs/>
+        </w:rPr>
+        <w:t>Specifically</w:t>
+      </w:r>
+      <w:proofErr w:type="gramEnd"/>
+      <w:r>
+        <w:rPr>
+          <w:rFonts w:ascii="Times New Roman" w:hAnsi="Times New Roman" w:cs="Times New Roman"/>
+          <w:b/>
+          <w:bCs/>
+        </w:rPr>
+        <w:t xml:space="preserve"> revisions include </w:t>
       </w:r>
     </w:p>
     <w:p>
@@ -478,7 +524,15 @@
           <w:b/>
           <w:bCs/>
         </w:rPr>
-        <w:t>lines 62-66</w:t>
+        <w:t xml:space="preserve">lines </w:t>
+      </w:r>
+      <w:r>
+        <w:rPr>
+          <w:rFonts w:ascii="Times New Roman" w:hAnsi="Times New Roman" w:cs="Times New Roman"/>
+          <w:b/>
+          <w:bCs/>
+        </w:rPr>
+        <w:t>102-108</w:t>
       </w:r>
     </w:p>
     <w:p>
@@ -498,7 +552,65 @@
           <w:bCs/>
           <w:color w:val="FF0000"/>
         </w:rPr>
-        <w:t>“Comparisons between non-pregnant and pregnant individuals and between healthy versus chronic glucocorticoid elevations during pregnancy are understudied in murine models Given the sometimes-conflicting human data we sought to characterize GDF15 in circulation comparing pregnant, non-pregnant, and pregnant females with exogenous glucocorticoid excess while assessing glycemic health.”</w:t>
+        <w:t xml:space="preserve">“Comparisons between non-pregnant and pregnant individuals and between healthy versus chronic glucocorticoid elevations during pregnancy are understudied in murine models Given the sometimes-conflicting human data we sought </w:t>
+      </w:r>
+      <w:r>
+        <w:rPr>
+          <w:rFonts w:ascii="Times New Roman" w:hAnsi="Times New Roman" w:cs="Times New Roman"/>
+          <w:b/>
+          <w:bCs/>
+          <w:color w:val="FF0000"/>
+        </w:rPr>
+        <w:t xml:space="preserve">define the effects of </w:t>
+      </w:r>
+      <w:r>
+        <w:rPr>
+          <w:rFonts w:ascii="Times New Roman" w:hAnsi="Times New Roman" w:cs="Times New Roman"/>
+          <w:b/>
+          <w:bCs/>
+          <w:i/>
+          <w:iCs/>
+          <w:color w:val="FF0000"/>
+        </w:rPr>
+        <w:t>Gdf15</w:t>
+      </w:r>
+      <w:r>
+        <w:rPr>
+          <w:rFonts w:ascii="Times New Roman" w:hAnsi="Times New Roman" w:cs="Times New Roman"/>
+          <w:b/>
+          <w:bCs/>
+          <w:color w:val="FF0000"/>
+        </w:rPr>
+        <w:t xml:space="preserve"> loss of function </w:t>
+      </w:r>
+      <w:proofErr w:type="gramStart"/>
+      <w:r>
+        <w:rPr>
+          <w:rFonts w:ascii="Times New Roman" w:hAnsi="Times New Roman" w:cs="Times New Roman"/>
+          <w:b/>
+          <w:bCs/>
+          <w:color w:val="FF0000"/>
+        </w:rPr>
+        <w:t>during the course of</w:t>
+      </w:r>
+      <w:proofErr w:type="gramEnd"/>
+      <w:r>
+        <w:rPr>
+          <w:rFonts w:ascii="Times New Roman" w:hAnsi="Times New Roman" w:cs="Times New Roman"/>
+          <w:b/>
+          <w:bCs/>
+          <w:color w:val="FF0000"/>
+        </w:rPr>
+        <w:t xml:space="preserve"> healthy murine pregnancy, including effects on weight gain, food intake, insulin sensitivity, and neonatal outcomes. We also evaluated GDF15 in circulation to understand differences based on physiological state and complications from exogenous glucocorticoids induced insulin resistance.</w:t>
+      </w:r>
+      <w:r>
+        <w:rPr>
+          <w:rFonts w:ascii="Times New Roman" w:hAnsi="Times New Roman" w:cs="Times New Roman"/>
+          <w:b/>
+          <w:bCs/>
+          <w:color w:val="FF0000"/>
+        </w:rPr>
+        <w:t>”</w:t>
       </w:r>
     </w:p>
     <w:p>
@@ -515,7 +627,8 @@
           <w:b/>
           <w:bCs/>
         </w:rPr>
-        <w:t>195-196</w:t>
+        <w:lastRenderedPageBreak/>
+        <w:t>245-247</w:t>
       </w:r>
     </w:p>
     <w:p>
@@ -535,7 +648,6 @@
           <w:bCs/>
           <w:color w:val="FF0000"/>
         </w:rPr>
-        <w:lastRenderedPageBreak/>
         <w:t>“</w:t>
       </w:r>
       <w:r>
@@ -589,62 +701,99 @@
     </w:p>
     <w:p>
       <w:pPr>
-        <w:ind w:left="720"/>
-        <w:rPr>
-          <w:rFonts w:ascii="Times New Roman" w:hAnsi="Times New Roman" w:cs="Times New Roman"/>
-          <w:b/>
-          <w:bCs/>
-          <w:color w:val="FF0000"/>
-        </w:rPr>
-      </w:pPr>
-      <w:r>
-        <w:rPr>
-          <w:rFonts w:ascii="Times New Roman" w:hAnsi="Times New Roman" w:cs="Times New Roman"/>
-          <w:b/>
-          <w:bCs/>
-          <w:color w:val="FF0000"/>
-        </w:rPr>
-        <w:t>“</w:t>
-      </w:r>
-      <w:r>
-        <w:rPr>
-          <w:rFonts w:ascii="Times New Roman" w:hAnsi="Times New Roman" w:cs="Times New Roman"/>
-          <w:b/>
-          <w:bCs/>
-          <w:color w:val="FF0000"/>
-        </w:rPr>
-        <w:t xml:space="preserve">Our data demonstrating a lack of GDF15 induction in dexamethasone-treated dams does not support a role of exogenous glucocorticoid excess on GDF15 levels in pregnancy, but does not </w:t>
-      </w:r>
-      <w:r>
-        <w:rPr>
-          <w:rFonts w:ascii="Times New Roman" w:hAnsi="Times New Roman" w:cs="Times New Roman"/>
-          <w:b/>
-          <w:bCs/>
-          <w:color w:val="FF0000"/>
-        </w:rPr>
-        <w:t>clarify</w:t>
-      </w:r>
-      <w:r>
-        <w:rPr>
-          <w:rFonts w:ascii="Times New Roman" w:hAnsi="Times New Roman" w:cs="Times New Roman"/>
-          <w:b/>
-          <w:bCs/>
-          <w:color w:val="FF0000"/>
-        </w:rPr>
-        <w:t xml:space="preserve"> to the role of endogenous corticosterone elevations due to chronic psychosocial stress, which involves circadian and intermittent inductions of the HPA axis, unlike our model which is a chronic high-dose elevation of glucocorticoids during pregnancy. </w:t>
-      </w:r>
-      <w:r>
-        <w:rPr>
-          <w:rFonts w:ascii="Times New Roman" w:hAnsi="Times New Roman" w:cs="Times New Roman"/>
-          <w:b/>
-          <w:bCs/>
-          <w:color w:val="FF0000"/>
-        </w:rPr>
-        <w:t>“</w:t>
+        <w:rPr>
+          <w:rFonts w:ascii="Times New Roman" w:hAnsi="Times New Roman" w:cs="Times New Roman"/>
+          <w:b/>
+          <w:bCs/>
+        </w:rPr>
+      </w:pPr>
+      <w:r>
+        <w:rPr>
+          <w:rFonts w:ascii="Times New Roman" w:hAnsi="Times New Roman" w:cs="Times New Roman"/>
+          <w:b/>
+          <w:bCs/>
+        </w:rPr>
+        <w:t>430-434</w:t>
       </w:r>
     </w:p>
     <w:p>
       <w:pPr>
+        <w:ind w:left="720"/>
+        <w:rPr>
+          <w:rFonts w:ascii="Times New Roman" w:hAnsi="Times New Roman" w:cs="Times New Roman"/>
+          <w:b/>
+          <w:bCs/>
+          <w:color w:val="FF0000"/>
+        </w:rPr>
+      </w:pPr>
+      <w:r>
+        <w:rPr>
+          <w:rFonts w:ascii="Times New Roman" w:hAnsi="Times New Roman" w:cs="Times New Roman"/>
+          <w:b/>
+          <w:bCs/>
+          <w:color w:val="FF0000"/>
+        </w:rPr>
+        <w:t>“</w:t>
+      </w:r>
+      <w:r>
+        <w:rPr>
+          <w:rFonts w:ascii="Times New Roman" w:hAnsi="Times New Roman" w:cs="Times New Roman"/>
+          <w:b/>
+          <w:bCs/>
+          <w:color w:val="FF0000"/>
+        </w:rPr>
+        <w:t xml:space="preserve">Our data demonstrating a lack of GDF15 induction in dexamethasone-treated dams does not support a role of exogenous glucocorticoid excess on GDF15 levels in </w:t>
+      </w:r>
+      <w:proofErr w:type="gramStart"/>
+      <w:r>
+        <w:rPr>
+          <w:rFonts w:ascii="Times New Roman" w:hAnsi="Times New Roman" w:cs="Times New Roman"/>
+          <w:b/>
+          <w:bCs/>
+          <w:color w:val="FF0000"/>
+        </w:rPr>
+        <w:t>pregnancy, but</w:t>
+      </w:r>
+      <w:proofErr w:type="gramEnd"/>
+      <w:r>
+        <w:rPr>
+          <w:rFonts w:ascii="Times New Roman" w:hAnsi="Times New Roman" w:cs="Times New Roman"/>
+          <w:b/>
+          <w:bCs/>
+          <w:color w:val="FF0000"/>
+        </w:rPr>
+        <w:t xml:space="preserve"> does not </w:t>
+      </w:r>
+      <w:r>
+        <w:rPr>
+          <w:rFonts w:ascii="Times New Roman" w:hAnsi="Times New Roman" w:cs="Times New Roman"/>
+          <w:b/>
+          <w:bCs/>
+          <w:color w:val="FF0000"/>
+        </w:rPr>
+        <w:t>clarify</w:t>
+      </w:r>
+      <w:r>
+        <w:rPr>
+          <w:rFonts w:ascii="Times New Roman" w:hAnsi="Times New Roman" w:cs="Times New Roman"/>
+          <w:b/>
+          <w:bCs/>
+          <w:color w:val="FF0000"/>
+        </w:rPr>
+        <w:t xml:space="preserve"> to the role of endogenous corticosterone elevations due to chronic psychosocial stress, which involves circadian and intermittent inductions of the HPA axis, unlike our model which is a chronic high-dose elevation of glucocorticoids during pregnancy. </w:t>
+      </w:r>
+      <w:r>
+        <w:rPr>
+          <w:rFonts w:ascii="Times New Roman" w:hAnsi="Times New Roman" w:cs="Times New Roman"/>
+          <w:b/>
+          <w:bCs/>
+          <w:color w:val="FF0000"/>
+        </w:rPr>
+        <w:t>“</w:t>
+      </w:r>
+    </w:p>
+    <w:p>
+      <w:pPr>
         <w:rPr>
           <w:rFonts w:ascii="Times New Roman" w:hAnsi="Times New Roman" w:cs="Times New Roman"/>
         </w:rPr>
@@ -675,7 +824,21 @@
           <w:rFonts w:ascii="Times New Roman" w:hAnsi="Times New Roman" w:cs="Times New Roman"/>
         </w:rPr>
         <w:br/>
-        <w:t>RWT figure 2 - I am happy for A and D to remain as %change from baseline, as long as the raw values are presented in the sups.</w:t>
+        <w:t xml:space="preserve">RWT figure 2 - I am happy for A and D to remain as %change from baseline, </w:t>
+      </w:r>
+      <w:proofErr w:type="gramStart"/>
+      <w:r>
+        <w:rPr>
+          <w:rFonts w:ascii="Times New Roman" w:hAnsi="Times New Roman" w:cs="Times New Roman"/>
+        </w:rPr>
+        <w:t>as long as</w:t>
+      </w:r>
+      <w:proofErr w:type="gramEnd"/>
+      <w:r>
+        <w:rPr>
+          <w:rFonts w:ascii="Times New Roman" w:hAnsi="Times New Roman" w:cs="Times New Roman"/>
+        </w:rPr>
+        <w:t xml:space="preserve"> the raw values are presented in the sups.</w:t>
       </w:r>
     </w:p>
     <w:sectPr>

</xml_diff>